<commit_message>
Finished milestone write up
</commit_message>
<xml_diff>
--- a/Submissions/Milestone 2/Milestone 2.docx
+++ b/Submissions/Milestone 2/Milestone 2.docx
@@ -20,7 +20,15 @@
         <w:t xml:space="preserve">4) We switched from </w:t>
       </w:r>
       <w:r>
-        <w:t>Ruby on Rails to MySQL and PHP as those were easier to set up in our development environments in the allotted time.</w:t>
+        <w:t xml:space="preserve">Ruby on Rails to MySQL and </w:t>
+      </w:r>
+      <w:proofErr w:type="gramStart"/>
+      <w:r>
+        <w:t>PHP</w:t>
+      </w:r>
+      <w:proofErr w:type="gramEnd"/>
+      <w:r>
+        <w:t xml:space="preserve"> as those were easier to set up in our development environments in the allotted time.</w:t>
       </w:r>
     </w:p>
     <w:p>
@@ -34,6 +42,9 @@
       <w:r>
         <w:t>For the dynamic page requirement, we’re showing the user’s dashboard upon logging in. We’re not allowing users to see that page unless they’re logged in.</w:t>
       </w:r>
+      <w:r>
+        <w:t xml:space="preserve"> </w:t>
+      </w:r>
     </w:p>
     <w:p>
       <w:pPr>
@@ -68,7 +79,15 @@
         </w:numPr>
       </w:pPr>
       <w:r>
-        <w:t>For front-end frameworks, we’re using jQuery.</w:t>
+        <w:t xml:space="preserve">For front-end frameworks, we’re using </w:t>
+      </w:r>
+      <w:proofErr w:type="spellStart"/>
+      <w:r>
+        <w:t>jQuery</w:t>
+      </w:r>
+      <w:proofErr w:type="spellEnd"/>
+      <w:r>
+        <w:t>.</w:t>
       </w:r>
     </w:p>
     <w:p>
@@ -92,7 +111,7 @@
         </w:numPr>
       </w:pPr>
       <w:r>
-        <w:t xml:space="preserve">TODO </w:t>
+        <w:t xml:space="preserve">We had to go ahead and implement a dashboard feature. That way the user can </w:t>
       </w:r>
     </w:p>
     <w:p>
@@ -104,7 +123,7 @@
         </w:numPr>
       </w:pPr>
       <w:r>
-        <w:t>TODO</w:t>
+        <w:t>We still need to implement a main profile page. That’s the core of our site, so once we’ve fleshed out our dashboard we can work on customizing the profile page. Otherwise we don’t actually have a social networking site.</w:t>
       </w:r>
     </w:p>
     <w:p>
@@ -116,7 +135,10 @@
         </w:numPr>
       </w:pPr>
       <w:r>
-        <w:t>TODO</w:t>
+        <w:t xml:space="preserve">We would like to implement the </w:t>
+      </w:r>
+      <w:r>
+        <w:t xml:space="preserve">features of listing people geographically. We also need to build a distinction between fan and musician. </w:t>
       </w:r>
     </w:p>
     <w:p>
@@ -149,10 +171,72 @@
         <w:t>Question 2</w:t>
       </w:r>
     </w:p>
-    <w:p>
+    <w:p/>
+    <w:p>
+      <w:pPr>
+        <w:pStyle w:val="ListParagraph"/>
+        <w:numPr>
+          <w:ilvl w:val="0"/>
+          <w:numId w:val="3"/>
+        </w:numPr>
+      </w:pPr>
+      <w:r>
+        <w:t xml:space="preserve">The user is typing in their username and password. If they’re registering, they also need their e </w:t>
+      </w:r>
+      <w:proofErr w:type="gramStart"/>
+      <w:r>
+        <w:t>We</w:t>
+      </w:r>
+      <w:proofErr w:type="gramEnd"/>
+      <w:r>
+        <w:t>’re using POSTs and sessions.</w:t>
+      </w:r>
+    </w:p>
+    <w:p>
+      <w:pPr>
+        <w:pStyle w:val="ListParagraph"/>
+        <w:numPr>
+          <w:ilvl w:val="0"/>
+          <w:numId w:val="3"/>
+        </w:numPr>
+      </w:pPr>
+      <w:r>
+        <w:t>The schema is username | password</w:t>
+      </w:r>
+      <w:r>
+        <w:t xml:space="preserve"> | email.</w:t>
+      </w:r>
+    </w:p>
+    <w:p>
+      <w:pPr>
+        <w:pStyle w:val="ListParagraph"/>
+        <w:numPr>
+          <w:ilvl w:val="0"/>
+          <w:numId w:val="3"/>
+        </w:numPr>
+      </w:pPr>
+      <w:r>
+        <w:t>N/A.</w:t>
+      </w:r>
+    </w:p>
+    <w:p>
+      <w:pPr>
+        <w:pStyle w:val="ListParagraph"/>
+        <w:numPr>
+          <w:ilvl w:val="0"/>
+          <w:numId w:val="3"/>
+        </w:numPr>
+      </w:pPr>
+      <w:r>
+        <w:t>We sanitize the input so SQL injections can’t happen. If there’s a wrong password or username</w:t>
+      </w:r>
       <w:bookmarkStart w:id="0" w:name="_GoBack"/>
       <w:bookmarkEnd w:id="0"/>
-    </w:p>
+      <w:r>
+        <w:t>, the server will force the user to the homepage again.</w:t>
+      </w:r>
+    </w:p>
+    <w:p/>
     <w:sectPr>
       <w:pgSz w:w="12240" w:h="15840"/>
       <w:pgMar w:top="1440" w:right="1440" w:bottom="1440" w:left="1440" w:header="720" w:footer="720" w:gutter="0"/>
@@ -166,6 +250,92 @@
 <file path=word/numbering.xml><?xml version="1.0" encoding="utf-8"?>
 <w:numbering xmlns:wpc="http://schemas.microsoft.com/office/word/2010/wordprocessingCanvas" xmlns:mo="http://schemas.microsoft.com/office/mac/office/2008/main" xmlns:mc="http://schemas.openxmlformats.org/markup-compatibility/2006" xmlns:mv="urn:schemas-microsoft-com:mac:vml" xmlns:o="urn:schemas-microsoft-com:office:office" xmlns:r="http://schemas.openxmlformats.org/officeDocument/2006/relationships" xmlns:m="http://schemas.openxmlformats.org/officeDocument/2006/math" xmlns:v="urn:schemas-microsoft-com:vml" xmlns:wp14="http://schemas.microsoft.com/office/word/2010/wordprocessingDrawing" xmlns:wp="http://schemas.openxmlformats.org/drawingml/2006/wordprocessingDrawing" xmlns:w10="urn:schemas-microsoft-com:office:word" xmlns:w="http://schemas.openxmlformats.org/wordprocessingml/2006/main" xmlns:w14="http://schemas.microsoft.com/office/word/2010/wordml" xmlns:wpg="http://schemas.microsoft.com/office/word/2010/wordprocessingGroup" xmlns:wpi="http://schemas.microsoft.com/office/word/2010/wordprocessingInk" xmlns:wne="http://schemas.microsoft.com/office/word/2006/wordml" xmlns:wps="http://schemas.microsoft.com/office/word/2010/wordprocessingShape" mc:Ignorable="w14 wp14">
   <w:abstractNum w:abstractNumId="0">
+    <w:nsid w:val="108E5511"/>
+    <w:multiLevelType w:val="hybridMultilevel"/>
+    <w:tmpl w:val="5C942474"/>
+    <w:lvl w:ilvl="0" w:tplc="0409000F">
+      <w:start w:val="1"/>
+      <w:numFmt w:val="decimal"/>
+      <w:lvlText w:val="%1."/>
+      <w:lvlJc w:val="left"/>
+      <w:pPr>
+        <w:ind w:left="720" w:hanging="360"/>
+      </w:pPr>
+    </w:lvl>
+    <w:lvl w:ilvl="1" w:tplc="04090019" w:tentative="1">
+      <w:start w:val="1"/>
+      <w:numFmt w:val="lowerLetter"/>
+      <w:lvlText w:val="%2."/>
+      <w:lvlJc w:val="left"/>
+      <w:pPr>
+        <w:ind w:left="1440" w:hanging="360"/>
+      </w:pPr>
+    </w:lvl>
+    <w:lvl w:ilvl="2" w:tplc="0409001B" w:tentative="1">
+      <w:start w:val="1"/>
+      <w:numFmt w:val="lowerRoman"/>
+      <w:lvlText w:val="%3."/>
+      <w:lvlJc w:val="right"/>
+      <w:pPr>
+        <w:ind w:left="2160" w:hanging="180"/>
+      </w:pPr>
+    </w:lvl>
+    <w:lvl w:ilvl="3" w:tplc="0409000F" w:tentative="1">
+      <w:start w:val="1"/>
+      <w:numFmt w:val="decimal"/>
+      <w:lvlText w:val="%4."/>
+      <w:lvlJc w:val="left"/>
+      <w:pPr>
+        <w:ind w:left="2880" w:hanging="360"/>
+      </w:pPr>
+    </w:lvl>
+    <w:lvl w:ilvl="4" w:tplc="04090019" w:tentative="1">
+      <w:start w:val="1"/>
+      <w:numFmt w:val="lowerLetter"/>
+      <w:lvlText w:val="%5."/>
+      <w:lvlJc w:val="left"/>
+      <w:pPr>
+        <w:ind w:left="3600" w:hanging="360"/>
+      </w:pPr>
+    </w:lvl>
+    <w:lvl w:ilvl="5" w:tplc="0409001B" w:tentative="1">
+      <w:start w:val="1"/>
+      <w:numFmt w:val="lowerRoman"/>
+      <w:lvlText w:val="%6."/>
+      <w:lvlJc w:val="right"/>
+      <w:pPr>
+        <w:ind w:left="4320" w:hanging="180"/>
+      </w:pPr>
+    </w:lvl>
+    <w:lvl w:ilvl="6" w:tplc="0409000F" w:tentative="1">
+      <w:start w:val="1"/>
+      <w:numFmt w:val="decimal"/>
+      <w:lvlText w:val="%7."/>
+      <w:lvlJc w:val="left"/>
+      <w:pPr>
+        <w:ind w:left="5040" w:hanging="360"/>
+      </w:pPr>
+    </w:lvl>
+    <w:lvl w:ilvl="7" w:tplc="04090019" w:tentative="1">
+      <w:start w:val="1"/>
+      <w:numFmt w:val="lowerLetter"/>
+      <w:lvlText w:val="%8."/>
+      <w:lvlJc w:val="left"/>
+      <w:pPr>
+        <w:ind w:left="5760" w:hanging="360"/>
+      </w:pPr>
+    </w:lvl>
+    <w:lvl w:ilvl="8" w:tplc="0409001B" w:tentative="1">
+      <w:start w:val="1"/>
+      <w:numFmt w:val="lowerRoman"/>
+      <w:lvlText w:val="%9."/>
+      <w:lvlJc w:val="right"/>
+      <w:pPr>
+        <w:ind w:left="6480" w:hanging="180"/>
+      </w:pPr>
+    </w:lvl>
+  </w:abstractNum>
+  <w:abstractNum w:abstractNumId="1">
     <w:nsid w:val="5B103DFB"/>
     <w:multiLevelType w:val="hybridMultilevel"/>
     <w:tmpl w:val="2D848564"/>
@@ -251,7 +421,99 @@
       </w:pPr>
     </w:lvl>
   </w:abstractNum>
+  <w:abstractNum w:abstractNumId="2">
+    <w:nsid w:val="792F616B"/>
+    <w:multiLevelType w:val="hybridMultilevel"/>
+    <w:tmpl w:val="175EBC96"/>
+    <w:lvl w:ilvl="0" w:tplc="0409000F">
+      <w:start w:val="1"/>
+      <w:numFmt w:val="decimal"/>
+      <w:lvlText w:val="%1."/>
+      <w:lvlJc w:val="left"/>
+      <w:pPr>
+        <w:ind w:left="720" w:hanging="360"/>
+      </w:pPr>
+    </w:lvl>
+    <w:lvl w:ilvl="1" w:tplc="04090019" w:tentative="1">
+      <w:start w:val="1"/>
+      <w:numFmt w:val="lowerLetter"/>
+      <w:lvlText w:val="%2."/>
+      <w:lvlJc w:val="left"/>
+      <w:pPr>
+        <w:ind w:left="1440" w:hanging="360"/>
+      </w:pPr>
+    </w:lvl>
+    <w:lvl w:ilvl="2" w:tplc="0409001B" w:tentative="1">
+      <w:start w:val="1"/>
+      <w:numFmt w:val="lowerRoman"/>
+      <w:lvlText w:val="%3."/>
+      <w:lvlJc w:val="right"/>
+      <w:pPr>
+        <w:ind w:left="2160" w:hanging="180"/>
+      </w:pPr>
+    </w:lvl>
+    <w:lvl w:ilvl="3" w:tplc="0409000F" w:tentative="1">
+      <w:start w:val="1"/>
+      <w:numFmt w:val="decimal"/>
+      <w:lvlText w:val="%4."/>
+      <w:lvlJc w:val="left"/>
+      <w:pPr>
+        <w:ind w:left="2880" w:hanging="360"/>
+      </w:pPr>
+    </w:lvl>
+    <w:lvl w:ilvl="4" w:tplc="04090019" w:tentative="1">
+      <w:start w:val="1"/>
+      <w:numFmt w:val="lowerLetter"/>
+      <w:lvlText w:val="%5."/>
+      <w:lvlJc w:val="left"/>
+      <w:pPr>
+        <w:ind w:left="3600" w:hanging="360"/>
+      </w:pPr>
+    </w:lvl>
+    <w:lvl w:ilvl="5" w:tplc="0409001B" w:tentative="1">
+      <w:start w:val="1"/>
+      <w:numFmt w:val="lowerRoman"/>
+      <w:lvlText w:val="%6."/>
+      <w:lvlJc w:val="right"/>
+      <w:pPr>
+        <w:ind w:left="4320" w:hanging="180"/>
+      </w:pPr>
+    </w:lvl>
+    <w:lvl w:ilvl="6" w:tplc="0409000F" w:tentative="1">
+      <w:start w:val="1"/>
+      <w:numFmt w:val="decimal"/>
+      <w:lvlText w:val="%7."/>
+      <w:lvlJc w:val="left"/>
+      <w:pPr>
+        <w:ind w:left="5040" w:hanging="360"/>
+      </w:pPr>
+    </w:lvl>
+    <w:lvl w:ilvl="7" w:tplc="04090019" w:tentative="1">
+      <w:start w:val="1"/>
+      <w:numFmt w:val="lowerLetter"/>
+      <w:lvlText w:val="%8."/>
+      <w:lvlJc w:val="left"/>
+      <w:pPr>
+        <w:ind w:left="5760" w:hanging="360"/>
+      </w:pPr>
+    </w:lvl>
+    <w:lvl w:ilvl="8" w:tplc="0409001B" w:tentative="1">
+      <w:start w:val="1"/>
+      <w:numFmt w:val="lowerRoman"/>
+      <w:lvlText w:val="%9."/>
+      <w:lvlJc w:val="right"/>
+      <w:pPr>
+        <w:ind w:left="6480" w:hanging="180"/>
+      </w:pPr>
+    </w:lvl>
+  </w:abstractNum>
   <w:num w:numId="1">
+    <w:abstractNumId w:val="1"/>
+  </w:num>
+  <w:num w:numId="2">
+    <w:abstractNumId w:val="2"/>
+  </w:num>
+  <w:num w:numId="3">
     <w:abstractNumId w:val="0"/>
   </w:num>
 </w:numbering>
@@ -976,7 +1238,7 @@
 </file>
 
 <file path=customXml/itemProps1.xml><?xml version="1.0" encoding="utf-8"?>
-<ds:datastoreItem xmlns:ds="http://schemas.openxmlformats.org/officeDocument/2006/customXml" ds:itemID="{B0750F76-5557-4E48-A22B-F19C622AB77E}">
+<ds:datastoreItem xmlns:ds="http://schemas.openxmlformats.org/officeDocument/2006/customXml" ds:itemID="{54629D02-823F-F342-9F0C-60110A474315}">
   <ds:schemaRefs>
     <ds:schemaRef ds:uri="http://schemas.openxmlformats.org/officeDocument/2006/bibliography"/>
   </ds:schemaRefs>

</xml_diff>